<commit_message>
Edits to make docs workshop neutral
</commit_message>
<xml_diff>
--- a/docs/Intro-to-RStudio.docx
+++ b/docs/Intro-to-RStudio.docx
@@ -337,7 +337,7 @@
         <w:rPr>
           <w:rStyle w:val="VerbatimChar"/>
         </w:rPr>
-        <w:t xml:space="preserve">ESA-2022-DataSci</w:t>
+        <w:t xml:space="preserve">DataSci</w:t>
       </w:r>
       <w:r>
         <w:t xml:space="preserve"> </w:t>
@@ -379,7 +379,7 @@
         <w:rPr>
           <w:rStyle w:val="VerbatimChar"/>
         </w:rPr>
-        <w:t xml:space="preserve">ESA-2022-DataSci</w:t>
+        <w:t xml:space="preserve">DataSci</w:t>
       </w:r>
     </w:p>
     <w:p>
@@ -415,7 +415,7 @@
         <w:rPr>
           <w:rStyle w:val="VerbatimChar"/>
         </w:rPr>
-        <w:t xml:space="preserve">ESA-2022-DataSci</w:t>
+        <w:t xml:space="preserve">DataSci</w:t>
       </w:r>
     </w:p>
     <w:p>
@@ -436,7 +436,7 @@
         <w:rPr>
           <w:rStyle w:val="VerbatimChar"/>
         </w:rPr>
-        <w:t xml:space="preserve">ESA-2022-DataSci</w:t>
+        <w:t xml:space="preserve">DataSci</w:t>
       </w:r>
       <w:r>
         <w:t xml:space="preserve"> </w:t>
@@ -541,7 +541,7 @@
         <w:rPr>
           <w:rStyle w:val="StringTok"/>
         </w:rPr>
-        <w:t xml:space="preserve">"/Users/maiellolammens/ESA-2022-DataSci/"</w:t>
+        <w:t xml:space="preserve">"/Users/maiellolammens/DataSci/"</w:t>
       </w:r>
       <w:r>
         <w:rPr>
@@ -575,7 +575,7 @@
         <w:rPr>
           <w:rStyle w:val="VerbatimChar"/>
         </w:rPr>
-        <w:t xml:space="preserve">ESA-2022-DataSci</w:t>
+        <w:t xml:space="preserve">DataSci</w:t>
       </w:r>
       <w:r>
         <w:t xml:space="preserve"> </w:t>
@@ -654,7 +654,7 @@
         <w:rPr>
           <w:rStyle w:val="VerbatimChar"/>
         </w:rPr>
-        <w:t xml:space="preserve">ESA-2022-DataSci</w:t>
+        <w:t xml:space="preserve">DataSci</w:t>
       </w:r>
       <w:r>
         <w:t xml:space="preserve"> </w:t>
@@ -3294,7 +3294,7 @@
         <w:t xml:space="preserve"> </w:t>
       </w:r>
       <w:r>
-        <w:t xml:space="preserve">First, you’ll need to download the data set from the QUBES site for this workshop.</w:t>
+        <w:t xml:space="preserve">First, you’ll need to download the data set from the workshop site.</w:t>
       </w:r>
       <w:r>
         <w:t xml:space="preserve"> </w:t>
@@ -3324,7 +3324,7 @@
         <w:rPr>
           <w:rStyle w:val="VerbatimChar"/>
         </w:rPr>
-        <w:t xml:space="preserve">ESA-2022-DataSci</w:t>
+        <w:t xml:space="preserve">DataSci</w:t>
       </w:r>
       <w:r>
         <w:t xml:space="preserve"> </w:t>
@@ -5689,7 +5689,7 @@
         <w:rPr>
           <w:rStyle w:val="VerbatimChar"/>
         </w:rPr>
-        <w:t xml:space="preserve">## `geom_smooth()` using formula 'y ~ x'</w:t>
+        <w:t xml:space="preserve">## `geom_smooth()` using formula = 'y ~ x'</w:t>
       </w:r>
     </w:p>
     <w:p>

</xml_diff>